<commit_message>
[REVIEW] Pair review doc v2
</commit_message>
<xml_diff>
--- a/Revisión por Pares.docx
+++ b/Revisión por Pares.docx
@@ -11,24 +11,13 @@
         </w:rPr>
       </w:pPr>
       <w:bookmarkStart w:id="0" w:name="_Toc184121951"/>
+      <w:bookmarkStart w:id="1" w:name="_GoBack"/>
+      <w:bookmarkEnd w:id="1"/>
       <w:r>
         <w:rPr>
           <w:rFonts w:ascii="Poppins" w:hAnsi="Poppins" w:cs="Poppins"/>
         </w:rPr>
-        <w:t>8</w:t>
-      </w:r>
-      <w:r>
-        <w:rPr>
-          <w:rFonts w:ascii="Poppins" w:hAnsi="Poppins" w:cs="Poppins"/>
-          <w:b w:val="0"/>
-        </w:rPr>
-        <w:t>.</w:t>
-      </w:r>
-      <w:r>
-        <w:rPr>
-          <w:rFonts w:ascii="Poppins" w:hAnsi="Poppins" w:cs="Poppins"/>
-        </w:rPr>
-        <w:t xml:space="preserve"> REVISIÓN POR PARES (CHECHLIST)</w:t>
+        <w:t>REVISIÓN POR PARES (CHECHLIST)</w:t>
       </w:r>
       <w:bookmarkEnd w:id="0"/>
     </w:p>
@@ -501,7 +490,21 @@
               <w:rPr>
                 <w:rFonts w:ascii="Poppins" w:hAnsi="Poppins" w:cs="Poppins"/>
               </w:rPr>
-              <w:t>¿El código **no** utiliza bibliotecas y frameworks comunes de manera adecuada y eficiente?</w:t>
+              <w:t xml:space="preserve">¿El código **no** utiliza bibliotecas y </w:t>
+            </w:r>
+            <w:proofErr w:type="spellStart"/>
+            <w:r>
+              <w:rPr>
+                <w:rFonts w:ascii="Poppins" w:hAnsi="Poppins" w:cs="Poppins"/>
+              </w:rPr>
+              <w:t>frameworks</w:t>
+            </w:r>
+            <w:proofErr w:type="spellEnd"/>
+            <w:r>
+              <w:rPr>
+                <w:rFonts w:ascii="Poppins" w:hAnsi="Poppins" w:cs="Poppins"/>
+              </w:rPr>
+              <w:t xml:space="preserve"> comunes de manera adecuada y eficiente?</w:t>
             </w:r>
           </w:p>
         </w:tc>
@@ -594,7 +597,21 @@
               <w:rPr>
                 <w:rFonts w:ascii="Poppins" w:hAnsi="Poppins" w:cs="Poppins"/>
               </w:rPr>
-              <w:t>¿El código **no** implementa adecuadamente la persistencia de datos, utilizando técnicas como la serialización o el acceso a bases de datos?</w:t>
+              <w:t xml:space="preserve">¿El código **no** implementa adecuadamente la persistencia de datos, utilizando técnicas como la </w:t>
+            </w:r>
+            <w:proofErr w:type="spellStart"/>
+            <w:r>
+              <w:rPr>
+                <w:rFonts w:ascii="Poppins" w:hAnsi="Poppins" w:cs="Poppins"/>
+              </w:rPr>
+              <w:t>serialización</w:t>
+            </w:r>
+            <w:proofErr w:type="spellEnd"/>
+            <w:r>
+              <w:rPr>
+                <w:rFonts w:ascii="Poppins" w:hAnsi="Poppins" w:cs="Poppins"/>
+              </w:rPr>
+              <w:t xml:space="preserve"> o el acceso a bases de datos?</w:t>
             </w:r>
           </w:p>
         </w:tc>
@@ -642,7 +659,21 @@
               <w:rPr>
                 <w:rFonts w:ascii="Poppins" w:hAnsi="Poppins" w:cs="Poppins"/>
               </w:rPr>
-              <w:t>¿El código **no** sigue las convenciones de codificación para el lenguaje utilizado, como la indentación, el uso de espacios en blanco y la longitud de línea máxima,  ?</w:t>
+              <w:t xml:space="preserve">¿El código **no** sigue las convenciones de codificación para el lenguaje utilizado, como la </w:t>
+            </w:r>
+            <w:proofErr w:type="spellStart"/>
+            <w:r>
+              <w:rPr>
+                <w:rFonts w:ascii="Poppins" w:hAnsi="Poppins" w:cs="Poppins"/>
+              </w:rPr>
+              <w:t>indentación</w:t>
+            </w:r>
+            <w:proofErr w:type="spellEnd"/>
+            <w:r>
+              <w:rPr>
+                <w:rFonts w:ascii="Poppins" w:hAnsi="Poppins" w:cs="Poppins"/>
+              </w:rPr>
+              <w:t>, el uso de espacios en blanco y la longitud de línea máxima,  ?</w:t>
             </w:r>
           </w:p>
         </w:tc>
@@ -780,7 +811,21 @@
               <w:rPr>
                 <w:rFonts w:ascii="Poppins" w:hAnsi="Poppins" w:cs="Poppins"/>
               </w:rPr>
-              <w:t>¿El código **no** incluye logs adecuados para facilitar la depuración y el monitoreo en producción?</w:t>
+              <w:t xml:space="preserve">¿El código **no** incluye </w:t>
+            </w:r>
+            <w:proofErr w:type="spellStart"/>
+            <w:r>
+              <w:rPr>
+                <w:rFonts w:ascii="Poppins" w:hAnsi="Poppins" w:cs="Poppins"/>
+              </w:rPr>
+              <w:t>logs</w:t>
+            </w:r>
+            <w:proofErr w:type="spellEnd"/>
+            <w:r>
+              <w:rPr>
+                <w:rFonts w:ascii="Poppins" w:hAnsi="Poppins" w:cs="Poppins"/>
+              </w:rPr>
+              <w:t xml:space="preserve"> adecuados para facilitar la depuración y el monitoreo en producción?</w:t>
             </w:r>
           </w:p>
         </w:tc>
@@ -963,10 +1008,7 @@
     </w:p>
     <w:p/>
     <w:p/>
-    <w:p>
-      <w:bookmarkStart w:id="1" w:name="_GoBack"/>
-      <w:bookmarkEnd w:id="1"/>
-    </w:p>
+    <w:p/>
     <w:sectPr>
       <w:pgSz w:w="12240" w:h="15840"/>
       <w:pgMar w:top="1417" w:right="1701" w:bottom="1417" w:left="1701" w:header="708" w:footer="708" w:gutter="0"/>

</xml_diff>